<commit_message>
changed some code in resume page
</commit_message>
<xml_diff>
--- a/resume.docx
+++ b/resume.docx
@@ -13,21 +13,7 @@
           <w:rFonts w:cs="Times New Roman" w:ascii="Times New Roman" w:hAnsi="Times New Roman"/>
           <w:b/>
         </w:rPr>
-        <w:t>Oscar</w:t>
-      </w:r>
-      <w:r>
-        <w:rPr>
-          <w:rFonts w:cs="Times New Roman" w:ascii="Times New Roman" w:hAnsi="Times New Roman"/>
-          <w:b/>
-        </w:rPr>
-        <w:t xml:space="preserve"> Gonzalez </w:t>
-      </w:r>
-      <w:r>
-        <w:rPr>
-          <w:rFonts w:cs="Times New Roman" w:ascii="Times New Roman" w:hAnsi="Times New Roman"/>
-          <w:b/>
-        </w:rPr>
-        <w:t>Martin</w:t>
+        <w:t>Oscar Gonzalez Martin</w:t>
       </w:r>
     </w:p>
     <w:p>
@@ -40,43 +26,7 @@
         <w:rPr>
           <w:rFonts w:cs="Times New Roman" w:ascii="Times New Roman" w:hAnsi="Times New Roman"/>
         </w:rPr>
-        <w:t>1416</w:t>
-      </w:r>
-      <w:r>
-        <w:rPr>
-          <w:rFonts w:cs="Times New Roman" w:ascii="Times New Roman" w:hAnsi="Times New Roman"/>
-        </w:rPr>
-        <w:t xml:space="preserve"> </w:t>
-      </w:r>
-      <w:r>
-        <w:rPr>
-          <w:rFonts w:cs="Times New Roman" w:ascii="Times New Roman" w:hAnsi="Times New Roman"/>
-        </w:rPr>
-        <w:t>Perry St Des</w:t>
-      </w:r>
-      <w:r>
-        <w:rPr>
-          <w:rFonts w:cs="Times New Roman" w:ascii="Times New Roman" w:hAnsi="Times New Roman"/>
-        </w:rPr>
-        <w:t>P</w:t>
-      </w:r>
-      <w:r>
-        <w:rPr>
-          <w:rFonts w:cs="Times New Roman" w:ascii="Times New Roman" w:hAnsi="Times New Roman"/>
-        </w:rPr>
-        <w:t>laines,</w:t>
-      </w:r>
-      <w:r>
-        <w:rPr>
-          <w:rFonts w:cs="Times New Roman" w:ascii="Times New Roman" w:hAnsi="Times New Roman"/>
-        </w:rPr>
-        <w:t xml:space="preserve"> IL 600</w:t>
-      </w:r>
-      <w:r>
-        <w:rPr>
-          <w:rFonts w:cs="Times New Roman" w:ascii="Times New Roman" w:hAnsi="Times New Roman"/>
-        </w:rPr>
-        <w:t>16</w:t>
+        <w:t>1416 Perry St DesPlaines, IL 60016</w:t>
       </w:r>
     </w:p>
     <w:p>
@@ -89,19 +39,7 @@
         <w:rPr>
           <w:rFonts w:cs="Times New Roman" w:ascii="Times New Roman" w:hAnsi="Times New Roman"/>
         </w:rPr>
-        <w:t>Phone: (224) 900-077</w:t>
-      </w:r>
-      <w:r>
-        <w:rPr>
-          <w:rFonts w:cs="Times New Roman" w:ascii="Times New Roman" w:hAnsi="Times New Roman"/>
-        </w:rPr>
-        <w:t>3</w:t>
-      </w:r>
-      <w:r>
-        <w:rPr>
-          <w:rFonts w:cs="Times New Roman" w:ascii="Times New Roman" w:hAnsi="Times New Roman"/>
-        </w:rPr>
-        <w:t xml:space="preserve"> • Email: </w:t>
+        <w:t xml:space="preserve">Phone: (224) 900-0773 • Email: </w:t>
       </w:r>
       <w:hyperlink r:id="rId2">
         <w:r>
@@ -202,19 +140,7 @@
         <w:rPr>
           <w:rFonts w:cs="Times New Roman" w:ascii="Times New Roman" w:hAnsi="Times New Roman"/>
         </w:rPr>
-        <w:t>Full Stack Web Development Certificate</w:t>
-      </w:r>
-      <w:r>
-        <w:rPr>
-          <w:rFonts w:cs="Times New Roman" w:ascii="Times New Roman" w:hAnsi="Times New Roman"/>
-        </w:rPr>
-        <w:t xml:space="preserve">, </w:t>
-      </w:r>
-      <w:r>
-        <w:rPr>
-          <w:rFonts w:cs="Times New Roman" w:ascii="Times New Roman" w:hAnsi="Times New Roman"/>
-        </w:rPr>
-        <w:t>Northwestern University School of Professional Studies</w:t>
+        <w:t>Full Stack Web Development Certificate, Northwestern University School of Professional Studies</w:t>
       </w:r>
     </w:p>
     <w:p>
@@ -290,60 +216,7 @@
         <w:rPr>
           <w:rFonts w:cs="Times New Roman" w:ascii="Times New Roman" w:hAnsi="Times New Roman"/>
         </w:rPr>
-        <w:t xml:space="preserve"> (July 1</w:t>
-      </w:r>
-      <w:r>
-        <w:rPr>
-          <w:rFonts w:cs="Times New Roman" w:ascii="Times New Roman" w:hAnsi="Times New Roman"/>
-        </w:rPr>
-        <w:t>5</w:t>
-      </w:r>
-      <w:r>
-        <w:rPr>
-          <w:rFonts w:cs="Times New Roman" w:ascii="Times New Roman" w:hAnsi="Times New Roman"/>
-        </w:rPr>
-        <w:t>, 201</w:t>
-      </w:r>
-      <w:r>
-        <w:rPr>
-          <w:rFonts w:cs="Times New Roman" w:ascii="Times New Roman" w:hAnsi="Times New Roman"/>
-        </w:rPr>
-        <w:t xml:space="preserve">9 </w:t>
-      </w:r>
-      <w:r>
-        <w:rPr>
-          <w:rFonts w:cs="Times New Roman" w:ascii="Times New Roman" w:hAnsi="Times New Roman"/>
-        </w:rPr>
-        <w:t>– current)</w:t>
-      </w:r>
-    </w:p>
-    <w:p>
-      <w:pPr>
-        <w:pStyle w:val="Normal"/>
-        <w:pBdr>
-          <w:top w:val="single" w:sz="24" w:space="1" w:color="FFFFFF"/>
-        </w:pBdr>
-        <w:rPr>
-          <w:rFonts w:ascii="Times New Roman" w:hAnsi="Times New Roman" w:cs="Times New Roman"/>
-        </w:rPr>
-      </w:pPr>
-      <w:r>
-        <w:rPr>
-          <w:rFonts w:cs="Times New Roman" w:ascii="Times New Roman" w:hAnsi="Times New Roman"/>
-        </w:rPr>
-        <w:t xml:space="preserve">(add: Heroku, Express, </w:t>
-      </w:r>
-      <w:r>
-        <w:rPr>
-          <w:rFonts w:cs="Times New Roman" w:ascii="Times New Roman" w:hAnsi="Times New Roman"/>
-        </w:rPr>
-        <w:t>handlebars, Mongo, stag site deployment</w:t>
-      </w:r>
-      <w:r>
-        <w:rPr>
-          <w:rFonts w:cs="Times New Roman" w:ascii="Times New Roman" w:hAnsi="Times New Roman"/>
-        </w:rPr>
-        <w:t>)</w:t>
+        <w:t xml:space="preserve"> (July 15, 2019 – current)</w:t>
       </w:r>
     </w:p>
     <w:p>
@@ -385,19 +258,7 @@
         <w:rPr>
           <w:rFonts w:cs="Times New Roman" w:ascii="Times New Roman" w:hAnsi="Times New Roman"/>
         </w:rPr>
-        <w:t xml:space="preserve">Languages: </w:t>
-      </w:r>
-      <w:r>
-        <w:rPr>
-          <w:rFonts w:cs="Times New Roman" w:ascii="Times New Roman" w:hAnsi="Times New Roman"/>
-        </w:rPr>
-        <w:t>JavaScript</w:t>
-      </w:r>
-      <w:r>
-        <w:rPr>
-          <w:rFonts w:cs="Times New Roman" w:ascii="Times New Roman" w:hAnsi="Times New Roman"/>
-        </w:rPr>
-        <w:t>, Python, Django</w:t>
+        <w:t>Languages: JavaScript, Python, Django</w:t>
       </w:r>
     </w:p>
     <w:p>
@@ -431,15 +292,13 @@
         <w:pBdr>
           <w:top w:val="single" w:sz="24" w:space="1" w:color="FFFFFF"/>
         </w:pBdr>
-        <w:rPr>
-          <w:rFonts w:ascii="Times New Roman" w:hAnsi="Times New Roman" w:cs="Times New Roman"/>
-        </w:rPr>
-      </w:pPr>
-      <w:r>
-        <w:rPr>
-          <w:rFonts w:cs="Times New Roman" w:ascii="Times New Roman" w:hAnsi="Times New Roman"/>
-        </w:rPr>
-        <w:t xml:space="preserve">Back-end: NodeJS, Express, CRUD </w:t>
+        <w:rPr/>
+      </w:pPr>
+      <w:r>
+        <w:rPr>
+          <w:rFonts w:cs="Times New Roman" w:ascii="Times New Roman" w:hAnsi="Times New Roman"/>
+        </w:rPr>
+        <w:t>Back-end: NodeJS, Express, CRUD, Express, Handlebars,</w:t>
       </w:r>
     </w:p>
     <w:p>
@@ -460,19 +319,7 @@
         <w:rPr>
           <w:rFonts w:cs="Times New Roman" w:ascii="Times New Roman" w:hAnsi="Times New Roman"/>
         </w:rPr>
-        <w:t>Web Services: RESTful API design and develop</w:t>
-      </w:r>
-      <w:r>
-        <w:rPr>
-          <w:rFonts w:cs="Times New Roman" w:ascii="Times New Roman" w:hAnsi="Times New Roman"/>
-        </w:rPr>
-        <w:t>me</w:t>
-      </w:r>
-      <w:r>
-        <w:rPr>
-          <w:rFonts w:cs="Times New Roman" w:ascii="Times New Roman" w:hAnsi="Times New Roman"/>
-        </w:rPr>
-        <w:t>nt, JSON</w:t>
+        <w:t>Web Services: RESTful API design and development, JSON</w:t>
       </w:r>
     </w:p>
     <w:p>
@@ -492,31 +339,7 @@
         <w:rPr>
           <w:rFonts w:cs="Times New Roman" w:ascii="Times New Roman" w:hAnsi="Times New Roman"/>
         </w:rPr>
-        <w:t xml:space="preserve">Databases: </w:t>
-      </w:r>
-      <w:r>
-        <w:rPr>
-          <w:rFonts w:cs="Times New Roman" w:ascii="Times New Roman" w:hAnsi="Times New Roman"/>
-        </w:rPr>
-        <w:t>MYSQL</w:t>
-      </w:r>
-      <w:r>
-        <w:rPr>
-          <w:rFonts w:cs="Times New Roman" w:ascii="Times New Roman" w:hAnsi="Times New Roman"/>
-        </w:rPr>
-        <w:t xml:space="preserve">/SQL, </w:t>
-      </w:r>
-      <w:r>
-        <w:rPr>
-          <w:rFonts w:cs="Times New Roman" w:ascii="Times New Roman" w:hAnsi="Times New Roman"/>
-        </w:rPr>
-        <w:t xml:space="preserve">Firebase, </w:t>
-      </w:r>
-      <w:r>
-        <w:rPr>
-          <w:rFonts w:cs="Times New Roman" w:ascii="Times New Roman" w:hAnsi="Times New Roman"/>
-        </w:rPr>
-        <w:t>MVC</w:t>
+        <w:t>Databases: MYSQL/SQL, Firebase, MVC, Mongo</w:t>
       </w:r>
     </w:p>
     <w:p>
@@ -550,15 +373,13 @@
         <w:pBdr>
           <w:top w:val="single" w:sz="24" w:space="1" w:color="FFFFFF"/>
         </w:pBdr>
-        <w:rPr>
-          <w:rFonts w:ascii="Times New Roman" w:hAnsi="Times New Roman" w:cs="Times New Roman"/>
-        </w:rPr>
-      </w:pPr>
-      <w:r>
-        <w:rPr>
-          <w:rFonts w:cs="Times New Roman" w:ascii="Times New Roman" w:hAnsi="Times New Roman"/>
-        </w:rPr>
-        <w:t xml:space="preserve">Server Hosting: Heroku </w:t>
+        <w:rPr/>
+      </w:pPr>
+      <w:r>
+        <w:rPr>
+          <w:rFonts w:cs="Times New Roman" w:ascii="Times New Roman" w:hAnsi="Times New Roman"/>
+        </w:rPr>
+        <w:t xml:space="preserve">Server Hosting: Heroku, </w:t>
       </w:r>
     </w:p>
     <w:p>
@@ -599,25 +420,7 @@
         <w:rPr>
           <w:rFonts w:cs="Times New Roman" w:ascii="Times New Roman" w:hAnsi="Times New Roman"/>
         </w:rPr>
-        <w:t>P</w:t>
-      </w:r>
-      <w:r>
-        <w:rPr>
-          <w:rFonts w:cs="Times New Roman" w:ascii="Times New Roman" w:hAnsi="Times New Roman"/>
-        </w:rPr>
-        <w:t>roject</w:t>
-      </w:r>
-      <w:r>
-        <w:rPr>
-          <w:rFonts w:cs="Times New Roman" w:ascii="Times New Roman" w:hAnsi="Times New Roman"/>
-        </w:rPr>
-        <w:t>s</w:t>
-      </w:r>
-      <w:r>
-        <w:rPr>
-          <w:rFonts w:cs="Times New Roman" w:ascii="Times New Roman" w:hAnsi="Times New Roman"/>
-        </w:rPr>
-        <w:t>:</w:t>
+        <w:t>Projects:</w:t>
       </w:r>
     </w:p>
     <w:p>
@@ -651,15 +454,62 @@
         <w:pBdr>
           <w:top w:val="single" w:sz="24" w:space="4" w:color="FFFFFF"/>
         </w:pBdr>
-        <w:rPr>
-          <w:rFonts w:ascii="Times New Roman" w:hAnsi="Times New Roman" w:cs="Times New Roman"/>
-        </w:rPr>
+        <w:rPr/>
       </w:pPr>
       <w:r>
         <w:rPr>
           <w:rFonts w:cs="Times New Roman" w:ascii="Times New Roman" w:hAnsi="Times New Roman"/>
         </w:rPr>
         <w:t>One of 4 group members</w:t>
+      </w:r>
+    </w:p>
+    <w:p>
+      <w:pPr>
+        <w:pStyle w:val="ListParagraph"/>
+        <w:numPr>
+          <w:ilvl w:val="1"/>
+          <w:numId w:val="3"/>
+        </w:numPr>
+        <w:pBdr>
+          <w:top w:val="single" w:sz="24" w:space="4" w:color="FFFFFF"/>
+        </w:pBdr>
+        <w:rPr/>
+      </w:pPr>
+      <w:r>
+        <w:rPr>
+          <w:rFonts w:eastAsia="Cambria" w:cs="Times New Roman" w:ascii="Times New Roman" w:hAnsi="Times New Roman"/>
+          <w:color w:val="auto"/>
+          <w:kern w:val="0"/>
+          <w:sz w:val="24"/>
+          <w:szCs w:val="24"/>
+          <w:lang w:val="en-US" w:eastAsia="en-US" w:bidi="ar-SA"/>
+        </w:rPr>
+        <w:t>Stocks</w:t>
+      </w:r>
+      <w:r>
+        <w:rPr>
+          <w:rFonts w:cs="Times New Roman" w:ascii="Times New Roman" w:hAnsi="Times New Roman"/>
+        </w:rPr>
+        <w:t>: a web app that gives users the ability to view, buy and sell stocks</w:t>
+      </w:r>
+    </w:p>
+    <w:p>
+      <w:pPr>
+        <w:pStyle w:val="ListParagraph"/>
+        <w:numPr>
+          <w:ilvl w:val="2"/>
+          <w:numId w:val="3"/>
+        </w:numPr>
+        <w:pBdr>
+          <w:top w:val="single" w:sz="24" w:space="4" w:color="FFFFFF"/>
+        </w:pBdr>
+        <w:rPr/>
+      </w:pPr>
+      <w:r>
+        <w:rPr>
+          <w:rFonts w:cs="Times New Roman" w:ascii="Times New Roman" w:hAnsi="Times New Roman"/>
+        </w:rPr>
+        <w:t>One of 3 group members</w:t>
       </w:r>
     </w:p>
     <w:p>
@@ -700,13 +550,7 @@
         <w:rPr>
           <w:rFonts w:cs="Times New Roman" w:ascii="Times New Roman" w:hAnsi="Times New Roman"/>
         </w:rPr>
-        <w:t>Assistant</w:t>
-      </w:r>
-      <w:r>
-        <w:rPr>
-          <w:rFonts w:cs="Times New Roman" w:ascii="Times New Roman" w:hAnsi="Times New Roman"/>
-        </w:rPr>
-        <w:t xml:space="preserve"> Manager</w:t>
+        <w:t>Assistant Manager</w:t>
       </w:r>
     </w:p>
     <w:p>
@@ -744,19 +588,7 @@
         <w:rPr>
           <w:rFonts w:cs="Times New Roman" w:ascii="Times New Roman" w:hAnsi="Times New Roman"/>
         </w:rPr>
-        <w:t xml:space="preserve">Team management: create weekly schedules that </w:t>
-      </w:r>
-      <w:r>
-        <w:rPr>
-          <w:rFonts w:cs="Times New Roman" w:ascii="Times New Roman" w:hAnsi="Times New Roman"/>
-        </w:rPr>
-        <w:t>accommodate</w:t>
-      </w:r>
-      <w:r>
-        <w:rPr>
-          <w:rFonts w:cs="Times New Roman" w:ascii="Times New Roman" w:hAnsi="Times New Roman"/>
-        </w:rPr>
-        <w:t xml:space="preserve"> requests for time off and meet business needs</w:t>
+        <w:t>Team management: create weekly schedules that accommodate requests for time off and meet business needs</w:t>
       </w:r>
     </w:p>
     <w:p>
@@ -777,13 +609,7 @@
         <w:rPr>
           <w:rFonts w:cs="Times New Roman" w:ascii="Times New Roman" w:hAnsi="Times New Roman"/>
         </w:rPr>
-        <w:t>K</w:t>
-      </w:r>
-      <w:r>
-        <w:rPr>
-          <w:rFonts w:cs="Times New Roman" w:ascii="Times New Roman" w:hAnsi="Times New Roman"/>
-        </w:rPr>
-        <w:t>ept track of store inventory of over 200 ingredients and products; recorded daily usage/waste of ingredients, placing weekly orders and inspecting deliveries upon arrival</w:t>
+        <w:t>Kept track of store inventory of over 200 ingredients and products; recorded daily usage/waste of ingredients, placing weekly orders and inspecting deliveries upon arrival</w:t>
       </w:r>
     </w:p>
     <w:p>
@@ -837,9 +663,7 @@
         <w:pBdr>
           <w:top w:val="single" w:sz="24" w:space="1" w:color="FFFFFF"/>
         </w:pBdr>
-        <w:rPr>
-          <w:rFonts w:ascii="Times New Roman" w:hAnsi="Times New Roman" w:cs="Times New Roman"/>
-        </w:rPr>
+        <w:rPr/>
       </w:pPr>
       <w:r>
         <w:rPr>
@@ -874,6 +698,7 @@
       </w:pPr>
       <w:rPr>
         <w:rFonts w:ascii="Symbol" w:hAnsi="Symbol" w:cs="Symbol" w:hint="default"/>
+        <w:rFonts w:cs="Symbol"/>
       </w:rPr>
     </w:lvl>
     <w:lvl w:ilvl="1">
@@ -899,6 +724,7 @@
       </w:pPr>
       <w:rPr>
         <w:rFonts w:ascii="Wingdings" w:hAnsi="Wingdings" w:cs="Wingdings" w:hint="default"/>
+        <w:rFonts w:cs="Wingdings"/>
       </w:rPr>
     </w:lvl>
     <w:lvl w:ilvl="3">
@@ -911,6 +737,7 @@
       </w:pPr>
       <w:rPr>
         <w:rFonts w:ascii="Symbol" w:hAnsi="Symbol" w:cs="Symbol" w:hint="default"/>
+        <w:rFonts w:cs="Symbol"/>
       </w:rPr>
     </w:lvl>
     <w:lvl w:ilvl="4">
@@ -936,6 +763,7 @@
       </w:pPr>
       <w:rPr>
         <w:rFonts w:ascii="Wingdings" w:hAnsi="Wingdings" w:cs="Wingdings" w:hint="default"/>
+        <w:rFonts w:cs="Wingdings"/>
       </w:rPr>
     </w:lvl>
     <w:lvl w:ilvl="6">
@@ -948,6 +776,7 @@
       </w:pPr>
       <w:rPr>
         <w:rFonts w:ascii="Symbol" w:hAnsi="Symbol" w:cs="Symbol" w:hint="default"/>
+        <w:rFonts w:cs="Symbol"/>
       </w:rPr>
     </w:lvl>
     <w:lvl w:ilvl="7">
@@ -973,6 +802,7 @@
       </w:pPr>
       <w:rPr>
         <w:rFonts w:ascii="Wingdings" w:hAnsi="Wingdings" w:cs="Wingdings" w:hint="default"/>
+        <w:rFonts w:cs="Wingdings"/>
       </w:rPr>
     </w:lvl>
   </w:abstractNum>
@@ -987,6 +817,7 @@
       </w:pPr>
       <w:rPr>
         <w:rFonts w:ascii="Symbol" w:hAnsi="Symbol" w:cs="Symbol" w:hint="default"/>
+        <w:rFonts w:cs="Symbol"/>
       </w:rPr>
     </w:lvl>
     <w:lvl w:ilvl="1">
@@ -1012,6 +843,7 @@
       </w:pPr>
       <w:rPr>
         <w:rFonts w:ascii="Wingdings" w:hAnsi="Wingdings" w:cs="Wingdings" w:hint="default"/>
+        <w:rFonts w:cs="Wingdings"/>
       </w:rPr>
     </w:lvl>
     <w:lvl w:ilvl="3">
@@ -1024,6 +856,7 @@
       </w:pPr>
       <w:rPr>
         <w:rFonts w:ascii="Symbol" w:hAnsi="Symbol" w:cs="Symbol" w:hint="default"/>
+        <w:rFonts w:cs="Symbol"/>
       </w:rPr>
     </w:lvl>
     <w:lvl w:ilvl="4">
@@ -1049,6 +882,7 @@
       </w:pPr>
       <w:rPr>
         <w:rFonts w:ascii="Wingdings" w:hAnsi="Wingdings" w:cs="Wingdings" w:hint="default"/>
+        <w:rFonts w:cs="Wingdings"/>
       </w:rPr>
     </w:lvl>
     <w:lvl w:ilvl="6">
@@ -1061,6 +895,7 @@
       </w:pPr>
       <w:rPr>
         <w:rFonts w:ascii="Symbol" w:hAnsi="Symbol" w:cs="Symbol" w:hint="default"/>
+        <w:rFonts w:cs="Symbol"/>
       </w:rPr>
     </w:lvl>
     <w:lvl w:ilvl="7">
@@ -1086,6 +921,7 @@
       </w:pPr>
       <w:rPr>
         <w:rFonts w:ascii="Wingdings" w:hAnsi="Wingdings" w:cs="Wingdings" w:hint="default"/>
+        <w:rFonts w:cs="Wingdings"/>
       </w:rPr>
     </w:lvl>
   </w:abstractNum>
@@ -1100,6 +936,7 @@
       </w:pPr>
       <w:rPr>
         <w:rFonts w:ascii="Symbol" w:hAnsi="Symbol" w:cs="Symbol" w:hint="default"/>
+        <w:rFonts w:cs="Symbol"/>
       </w:rPr>
     </w:lvl>
     <w:lvl w:ilvl="1">
@@ -1125,6 +962,7 @@
       </w:pPr>
       <w:rPr>
         <w:rFonts w:ascii="Wingdings" w:hAnsi="Wingdings" w:cs="Wingdings" w:hint="default"/>
+        <w:rFonts w:cs="Wingdings"/>
       </w:rPr>
     </w:lvl>
     <w:lvl w:ilvl="3">
@@ -1137,6 +975,7 @@
       </w:pPr>
       <w:rPr>
         <w:rFonts w:ascii="Symbol" w:hAnsi="Symbol" w:cs="Symbol" w:hint="default"/>
+        <w:rFonts w:cs="Symbol"/>
       </w:rPr>
     </w:lvl>
     <w:lvl w:ilvl="4">
@@ -1162,6 +1001,7 @@
       </w:pPr>
       <w:rPr>
         <w:rFonts w:ascii="Wingdings" w:hAnsi="Wingdings" w:cs="Wingdings" w:hint="default"/>
+        <w:rFonts w:cs="Wingdings"/>
       </w:rPr>
     </w:lvl>
     <w:lvl w:ilvl="6">
@@ -1174,6 +1014,7 @@
       </w:pPr>
       <w:rPr>
         <w:rFonts w:ascii="Symbol" w:hAnsi="Symbol" w:cs="Symbol" w:hint="default"/>
+        <w:rFonts w:cs="Symbol"/>
       </w:rPr>
     </w:lvl>
     <w:lvl w:ilvl="7">
@@ -1199,6 +1040,7 @@
       </w:pPr>
       <w:rPr>
         <w:rFonts w:ascii="Wingdings" w:hAnsi="Wingdings" w:cs="Wingdings" w:hint="default"/>
+        <w:rFonts w:cs="Wingdings"/>
       </w:rPr>
     </w:lvl>
   </w:abstractNum>
@@ -1315,7 +1157,7 @@
     <w:rPrDefault>
       <w:rPr>
         <w:rFonts w:ascii="Cambria" w:hAnsi="Cambria" w:eastAsia="Cambria" w:cs="Tahoma"/>
-        <w:sz w:val="24"/>
+        <w:sz w:val="20"/>
         <w:szCs w:val="24"/>
         <w:lang w:val="en-US" w:eastAsia="en-US" w:bidi="ar-SA"/>
       </w:rPr>
@@ -1329,9 +1171,7 @@
     <w:qFormat/>
     <w:pPr>
       <w:widowControl/>
-      <w:kinsoku w:val="true"/>
       <w:overflowPunct w:val="true"/>
-      <w:autoSpaceDE w:val="true"/>
       <w:bidi w:val="0"/>
       <w:jc w:val="left"/>
     </w:pPr>
@@ -1562,9 +1402,7 @@
     <w:qFormat/>
     <w:pPr>
       <w:widowControl/>
-      <w:kinsoku w:val="true"/>
       <w:overflowPunct w:val="true"/>
-      <w:autoSpaceDE w:val="true"/>
       <w:bidi w:val="0"/>
       <w:jc w:val="left"/>
     </w:pPr>

</xml_diff>